<commit_message>
Esto lo había subido antes pero sin nombres.
Juan Pablo Pérez
David Mendoza
Juliana
</commit_message>
<xml_diff>
--- a/GENIALIDAD INTENSA3.docx
+++ b/GENIALIDAD INTENSA3.docx
@@ -486,8 +486,97 @@
         <w:lastRenderedPageBreak/>
         <w:t xml:space="preserve">18. </w:t>
       </w:r>
+    </w:p>
+    <w:p>
+      <w:pPr>
+        <w:tabs>
+          <w:tab w:val="left" w:pos="1830"/>
+        </w:tabs>
+        <w:ind w:left="360"/>
+        <w:rPr>
+          <w:rFonts w:ascii="Arial" w:eastAsia="HYSWLongFangSong" w:hAnsi="Arial" w:cs="Arial"/>
+          <w:sz w:val="32"/>
+          <w:szCs w:val="32"/>
+        </w:rPr>
+      </w:pPr>
+    </w:p>
+    <w:p>
+      <w:pPr>
+        <w:tabs>
+          <w:tab w:val="left" w:pos="1830"/>
+        </w:tabs>
+        <w:ind w:left="360"/>
+        <w:rPr>
+          <w:rFonts w:ascii="Arial" w:eastAsia="HYSWLongFangSong" w:hAnsi="Arial" w:cs="Arial"/>
+          <w:sz w:val="32"/>
+          <w:szCs w:val="32"/>
+        </w:rPr>
+      </w:pPr>
+      <w:r>
+        <w:rPr>
+          <w:rFonts w:ascii="Arial" w:eastAsia="HYSWLongFangSong" w:hAnsi="Arial" w:cs="Arial"/>
+          <w:sz w:val="32"/>
+          <w:szCs w:val="32"/>
+        </w:rPr>
+        <w:t>Juan Pablo Pérez</w:t>
+      </w:r>
+    </w:p>
+    <w:p>
+      <w:pPr>
+        <w:tabs>
+          <w:tab w:val="left" w:pos="1830"/>
+        </w:tabs>
+        <w:ind w:left="360"/>
+        <w:rPr>
+          <w:rFonts w:ascii="Arial" w:eastAsia="HYSWLongFangSong" w:hAnsi="Arial" w:cs="Arial"/>
+          <w:sz w:val="32"/>
+          <w:szCs w:val="32"/>
+        </w:rPr>
+      </w:pPr>
+      <w:r>
+        <w:rPr>
+          <w:rFonts w:ascii="Arial" w:eastAsia="HYSWLongFangSong" w:hAnsi="Arial" w:cs="Arial"/>
+          <w:sz w:val="32"/>
+          <w:szCs w:val="32"/>
+        </w:rPr>
+        <w:t>David Mendoza</w:t>
+      </w:r>
+    </w:p>
+    <w:p>
+      <w:pPr>
+        <w:tabs>
+          <w:tab w:val="left" w:pos="1830"/>
+        </w:tabs>
+        <w:ind w:left="360"/>
+        <w:rPr>
+          <w:rFonts w:ascii="Arial" w:eastAsia="HYSWLongFangSong" w:hAnsi="Arial" w:cs="Arial"/>
+          <w:sz w:val="32"/>
+          <w:szCs w:val="32"/>
+        </w:rPr>
+      </w:pPr>
+      <w:r>
+        <w:rPr>
+          <w:rFonts w:ascii="Arial" w:eastAsia="HYSWLongFangSong" w:hAnsi="Arial" w:cs="Arial"/>
+          <w:sz w:val="32"/>
+          <w:szCs w:val="32"/>
+        </w:rPr>
+        <w:t>Juliana Luján</w:t>
+      </w:r>
       <w:bookmarkStart w:id="0" w:name="_GoBack"/>
       <w:bookmarkEnd w:id="0"/>
+    </w:p>
+    <w:p>
+      <w:pPr>
+        <w:tabs>
+          <w:tab w:val="left" w:pos="1830"/>
+        </w:tabs>
+        <w:ind w:left="360"/>
+        <w:rPr>
+          <w:rFonts w:ascii="Arial" w:eastAsia="HYSWLongFangSong" w:hAnsi="Arial" w:cs="Arial"/>
+          <w:sz w:val="32"/>
+          <w:szCs w:val="32"/>
+        </w:rPr>
+      </w:pPr>
     </w:p>
     <w:sectPr>
       <w:pgSz w:w="12240" w:h="15840"/>

</xml_diff>